<commit_message>
cantidad maxima en crear partida
</commit_message>
<xml_diff>
--- a/public/inv2017.docx
+++ b/public/inv2017.docx
@@ -510,8 +510,6 @@
               </w:rPr>
               <w:t>${contratante}</w:t>
             </w:r>
-            <w:bookmarkStart w:id="0" w:name="_GoBack"/>
-            <w:bookmarkEnd w:id="0"/>
           </w:p>
         </w:tc>
       </w:tr>
@@ -995,13 +993,14 @@
         <w:tblLook w:val="04A0" w:firstRow="1" w:lastRow="0" w:firstColumn="1" w:lastColumn="0" w:noHBand="0" w:noVBand="1"/>
       </w:tblPr>
       <w:tblGrid>
-        <w:gridCol w:w="1585"/>
-        <w:gridCol w:w="1585"/>
-        <w:gridCol w:w="1585"/>
-        <w:gridCol w:w="1585"/>
-        <w:gridCol w:w="1585"/>
-        <w:gridCol w:w="1585"/>
-        <w:gridCol w:w="1400"/>
+        <w:gridCol w:w="1408"/>
+        <w:gridCol w:w="1407"/>
+        <w:gridCol w:w="1407"/>
+        <w:gridCol w:w="1407"/>
+        <w:gridCol w:w="1407"/>
+        <w:gridCol w:w="1407"/>
+        <w:gridCol w:w="1407"/>
+        <w:gridCol w:w="1246"/>
       </w:tblGrid>
       <w:tr>
         <w:trPr>
@@ -1010,7 +1009,7 @@
         <w:tc>
           <w:tcPr>
             <w:cnfStyle w:val="001000000000" w:firstRow="0" w:lastRow="0" w:firstColumn="1" w:lastColumn="0" w:oddVBand="0" w:evenVBand="0" w:oddHBand="0" w:evenHBand="0" w:firstRowFirstColumn="0" w:firstRowLastColumn="0" w:lastRowFirstColumn="0" w:lastRowLastColumn="0"/>
-            <w:tcW w:w="1585" w:type="dxa"/>
+            <w:tcW w:w="1408" w:type="dxa"/>
           </w:tcPr>
           <w:p>
             <w:pPr>
@@ -1039,7 +1038,7 @@
         </w:tc>
         <w:tc>
           <w:tcPr>
-            <w:tcW w:w="1585" w:type="dxa"/>
+            <w:tcW w:w="1407" w:type="dxa"/>
           </w:tcPr>
           <w:p>
             <w:pPr>
@@ -1069,7 +1068,7 @@
         </w:tc>
         <w:tc>
           <w:tcPr>
-            <w:tcW w:w="1585" w:type="dxa"/>
+            <w:tcW w:w="1407" w:type="dxa"/>
           </w:tcPr>
           <w:p>
             <w:pPr>
@@ -1090,7 +1089,7 @@
         </w:tc>
         <w:tc>
           <w:tcPr>
-            <w:tcW w:w="1585" w:type="dxa"/>
+            <w:tcW w:w="1407" w:type="dxa"/>
           </w:tcPr>
           <w:p>
             <w:pPr>
@@ -1111,7 +1110,7 @@
         </w:tc>
         <w:tc>
           <w:tcPr>
-            <w:tcW w:w="1585" w:type="dxa"/>
+            <w:tcW w:w="1407" w:type="dxa"/>
           </w:tcPr>
           <w:p>
             <w:pPr>
@@ -1126,13 +1125,13 @@
                 <w:rFonts w:ascii="Arial Narrow" w:hAnsi="Arial Narrow" w:cs="Arial"/>
                 <w:lang w:val="es-ES"/>
               </w:rPr>
-              <w:t>Marca</w:t>
+              <w:t>Clave o Modelo</w:t>
             </w:r>
           </w:p>
         </w:tc>
         <w:tc>
           <w:tcPr>
-            <w:tcW w:w="1585" w:type="dxa"/>
+            <w:tcW w:w="1407" w:type="dxa"/>
           </w:tcPr>
           <w:p>
             <w:pPr>
@@ -1147,13 +1146,34 @@
                 <w:rFonts w:ascii="Arial Narrow" w:hAnsi="Arial Narrow" w:cs="Arial"/>
                 <w:lang w:val="es-ES"/>
               </w:rPr>
-              <w:t>Precio. Unitario</w:t>
+              <w:t>Marca</w:t>
             </w:r>
           </w:p>
         </w:tc>
         <w:tc>
           <w:tcPr>
-            <w:tcW w:w="1400" w:type="dxa"/>
+            <w:tcW w:w="1407" w:type="dxa"/>
+          </w:tcPr>
+          <w:p>
+            <w:pPr>
+              <w:cnfStyle w:val="100000000000" w:firstRow="1" w:lastRow="0" w:firstColumn="0" w:lastColumn="0" w:oddVBand="0" w:evenVBand="0" w:oddHBand="0" w:evenHBand="0" w:firstRowFirstColumn="0" w:firstRowLastColumn="0" w:lastRowFirstColumn="0" w:lastRowLastColumn="0"/>
+              <w:rPr>
+                <w:rFonts w:ascii="Arial Narrow" w:hAnsi="Arial Narrow" w:cs="Arial"/>
+                <w:lang w:val="es-ES"/>
+              </w:rPr>
+            </w:pPr>
+            <w:r>
+              <w:rPr>
+                <w:rFonts w:ascii="Arial Narrow" w:hAnsi="Arial Narrow" w:cs="Arial"/>
+                <w:lang w:val="es-ES"/>
+              </w:rPr>
+              <w:t>Precio. Unitario</w:t>
+            </w:r>
+          </w:p>
+        </w:tc>
+        <w:tc>
+          <w:tcPr>
+            <w:tcW w:w="1246" w:type="dxa"/>
           </w:tcPr>
           <w:p>
             <w:pPr>
@@ -1180,7 +1200,7 @@
         <w:tc>
           <w:tcPr>
             <w:cnfStyle w:val="001000000000" w:firstRow="0" w:lastRow="0" w:firstColumn="1" w:lastColumn="0" w:oddVBand="0" w:evenVBand="0" w:oddHBand="0" w:evenHBand="0" w:firstRowFirstColumn="0" w:firstRowLastColumn="0" w:lastRowFirstColumn="0" w:lastRowLastColumn="0"/>
-            <w:tcW w:w="1585" w:type="dxa"/>
+            <w:tcW w:w="1408" w:type="dxa"/>
           </w:tcPr>
           <w:p>
             <w:pPr>
@@ -1216,7 +1236,7 @@
         </w:tc>
         <w:tc>
           <w:tcPr>
-            <w:tcW w:w="1585" w:type="dxa"/>
+            <w:tcW w:w="1407" w:type="dxa"/>
           </w:tcPr>
           <w:p>
             <w:pPr>
@@ -1237,7 +1257,7 @@
         </w:tc>
         <w:tc>
           <w:tcPr>
-            <w:tcW w:w="1585" w:type="dxa"/>
+            <w:tcW w:w="1407" w:type="dxa"/>
           </w:tcPr>
           <w:p>
             <w:pPr>
@@ -1274,7 +1294,7 @@
         </w:tc>
         <w:tc>
           <w:tcPr>
-            <w:tcW w:w="1585" w:type="dxa"/>
+            <w:tcW w:w="1407" w:type="dxa"/>
           </w:tcPr>
           <w:p>
             <w:pPr>
@@ -1311,7 +1331,7 @@
         </w:tc>
         <w:tc>
           <w:tcPr>
-            <w:tcW w:w="1585" w:type="dxa"/>
+            <w:tcW w:w="1407" w:type="dxa"/>
           </w:tcPr>
           <w:p>
             <w:pPr>
@@ -1326,13 +1346,13 @@
                 <w:rFonts w:ascii="Arial Narrow" w:hAnsi="Arial Narrow" w:cs="Arial"/>
                 <w:lang w:val="es-ES"/>
               </w:rPr>
-              <w:t>${marca}</w:t>
+              <w:t>${modelo}</w:t>
             </w:r>
           </w:p>
         </w:tc>
         <w:tc>
           <w:tcPr>
-            <w:tcW w:w="1585" w:type="dxa"/>
+            <w:tcW w:w="1407" w:type="dxa"/>
           </w:tcPr>
           <w:p>
             <w:pPr>
@@ -1347,29 +1367,50 @@
                 <w:rFonts w:ascii="Arial Narrow" w:hAnsi="Arial Narrow" w:cs="Arial"/>
                 <w:lang w:val="es-ES"/>
               </w:rPr>
-              <w:t>${</w:t>
-            </w:r>
-            <w:proofErr w:type="spellStart"/>
-            <w:r>
-              <w:rPr>
-                <w:rFonts w:ascii="Arial Narrow" w:hAnsi="Arial Narrow" w:cs="Arial"/>
-                <w:lang w:val="es-ES"/>
-              </w:rPr>
-              <w:t>precio_unitario</w:t>
-            </w:r>
-            <w:proofErr w:type="spellEnd"/>
-            <w:r>
-              <w:rPr>
-                <w:rFonts w:ascii="Arial Narrow" w:hAnsi="Arial Narrow" w:cs="Arial"/>
-                <w:lang w:val="es-ES"/>
-              </w:rPr>
-              <w:t>}</w:t>
+              <w:t>${marca}</w:t>
             </w:r>
           </w:p>
         </w:tc>
         <w:tc>
           <w:tcPr>
-            <w:tcW w:w="1400" w:type="dxa"/>
+            <w:tcW w:w="1407" w:type="dxa"/>
+          </w:tcPr>
+          <w:p>
+            <w:pPr>
+              <w:cnfStyle w:val="000000100000" w:firstRow="0" w:lastRow="0" w:firstColumn="0" w:lastColumn="0" w:oddVBand="0" w:evenVBand="0" w:oddHBand="1" w:evenHBand="0" w:firstRowFirstColumn="0" w:firstRowLastColumn="0" w:lastRowFirstColumn="0" w:lastRowLastColumn="0"/>
+              <w:rPr>
+                <w:rFonts w:ascii="Arial Narrow" w:hAnsi="Arial Narrow" w:cs="Arial"/>
+                <w:lang w:val="es-ES"/>
+              </w:rPr>
+            </w:pPr>
+            <w:r>
+              <w:rPr>
+                <w:rFonts w:ascii="Arial Narrow" w:hAnsi="Arial Narrow" w:cs="Arial"/>
+                <w:lang w:val="es-ES"/>
+              </w:rPr>
+              <w:t>${</w:t>
+            </w:r>
+            <w:proofErr w:type="spellStart"/>
+            <w:r>
+              <w:rPr>
+                <w:rFonts w:ascii="Arial Narrow" w:hAnsi="Arial Narrow" w:cs="Arial"/>
+                <w:lang w:val="es-ES"/>
+              </w:rPr>
+              <w:t>precio_unitario</w:t>
+            </w:r>
+            <w:proofErr w:type="spellEnd"/>
+            <w:r>
+              <w:rPr>
+                <w:rFonts w:ascii="Arial Narrow" w:hAnsi="Arial Narrow" w:cs="Arial"/>
+                <w:lang w:val="es-ES"/>
+              </w:rPr>
+              <w:t>}</w:t>
+            </w:r>
+          </w:p>
+        </w:tc>
+        <w:tc>
+          <w:tcPr>
+            <w:tcW w:w="1246" w:type="dxa"/>
           </w:tcPr>
           <w:p>
             <w:pPr>
@@ -1605,9 +1646,16 @@
                 <w:sz w:val="18"/>
                 <w:lang w:val="es-ES"/>
               </w:rPr>
+              <w:t>${requisitos_lista}</w:t>
+            </w:r>
+            <w:r>
+              <w:rPr>
+                <w:rFonts w:ascii="Arial Narrow" w:hAnsi="Arial Narrow" w:cs="Arial"/>
+                <w:sz w:val="18"/>
+                <w:lang w:val="es-ES"/>
+              </w:rPr>
               <w:t>${</w:t>
             </w:r>
-            <w:proofErr w:type="spellStart"/>
             <w:r>
               <w:rPr>
                 <w:rFonts w:ascii="Arial Narrow" w:hAnsi="Arial Narrow" w:cs="Arial"/>
@@ -1616,7 +1664,6 @@
               </w:rPr>
               <w:t>requisitos_tecnicos</w:t>
             </w:r>
-            <w:proofErr w:type="spellEnd"/>
             <w:r>
               <w:rPr>
                 <w:rFonts w:ascii="Arial Narrow" w:hAnsi="Arial Narrow" w:cs="Arial"/>
@@ -1625,6 +1672,8 @@
               </w:rPr>
               <w:t>}</w:t>
             </w:r>
+            <w:bookmarkStart w:id="0" w:name="_GoBack"/>
+            <w:bookmarkEnd w:id="0"/>
           </w:p>
         </w:tc>
       </w:tr>

</xml_diff>

<commit_message>
Nuevos datos en formatos
</commit_message>
<xml_diff>
--- a/public/inv2017.docx
+++ b/public/inv2017.docx
@@ -1672,8 +1672,6 @@
               </w:rPr>
               <w:t>}</w:t>
             </w:r>
-            <w:bookmarkStart w:id="0" w:name="_GoBack"/>
-            <w:bookmarkEnd w:id="0"/>
           </w:p>
         </w:tc>
       </w:tr>
@@ -2496,7 +2494,7 @@
           <w:szCs w:val="24"/>
           <w:lang w:val="es-ES_tradnl" w:eastAsia="es-ES_tradnl"/>
         </w:rPr>
-        <w:t>LIC. JOSÉ MANUEL GARCÍA VALENCIA</w:t>
+        <w:t>C.P, MARÍA GUADALUPE PÉREZ FLORES</w:t>
       </w:r>
     </w:p>
     <w:p>
@@ -2529,6 +2527,15 @@
           <w:szCs w:val="24"/>
           <w:lang w:val="es-ES_tradnl" w:eastAsia="es-ES_tradnl"/>
         </w:rPr>
+        <w:t>A</w:t>
+      </w:r>
+      <w:r>
+        <w:rPr>
+          <w:rFonts w:ascii="Helvetica" w:hAnsi="Helvetica" w:cs="Helvetica"/>
+          <w:sz w:val="21"/>
+          <w:szCs w:val="24"/>
+          <w:lang w:val="es-ES_tradnl" w:eastAsia="es-ES_tradnl"/>
+        </w:rPr>
         <w:t xml:space="preserve"> DE</w:t>
       </w:r>
       <w:r>
@@ -2538,7 +2545,18 @@
           <w:szCs w:val="24"/>
           <w:lang w:val="es-ES_tradnl" w:eastAsia="es-ES_tradnl"/>
         </w:rPr>
-        <w:t xml:space="preserve"> RECURSOS MATERIALES, SERVICIOS Y ADQUISICIONES</w:t>
+        <w:t xml:space="preserve"> RECURSOS MATERIALES, SERVICIOS Y ADQUISICIONE</w:t>
+      </w:r>
+      <w:bookmarkStart w:id="0" w:name="_GoBack"/>
+      <w:bookmarkEnd w:id="0"/>
+      <w:r>
+        <w:rPr>
+          <w:rFonts w:ascii="Helvetica" w:hAnsi="Helvetica" w:cs="Helvetica"/>
+          <w:sz w:val="21"/>
+          <w:szCs w:val="24"/>
+          <w:lang w:val="es-ES_tradnl" w:eastAsia="es-ES_tradnl"/>
+        </w:rPr>
+        <w:t>S</w:t>
       </w:r>
     </w:p>
     <w:p>
@@ -4895,7 +4913,6 @@
   <w:style w:type="character" w:default="1" w:styleId="Fuentedeprrafopredeter">
     <w:name w:val="Default Paragraph Font"/>
     <w:uiPriority w:val="1"/>
-    <w:semiHidden/>
     <w:unhideWhenUsed/>
   </w:style>
   <w:style w:type="table" w:default="1" w:styleId="Tablanormal">

</xml_diff>